<commit_message>
rewrites SagaDelete as a MS
</commit_message>
<xml_diff>
--- a/Documentation/ResearchDocument.docx
+++ b/Documentation/ResearchDocument.docx
@@ -2995,13 +2995,6 @@
       <w:r>
         <w:t xml:space="preserve"> to consider the needs of end users, system administrators, and legal teams, especially in areas like data access and the right to be forgotten.</w:t>
       </w:r>
-    </w:p>
-    <w:p>
-      <w:pPr>
-        <w:pStyle w:val="Text"/>
-        <w:spacing w:after="240"/>
-        <w:ind w:left="720" w:right="720"/>
-      </w:pPr>
     </w:p>
     <w:p>
       <w:pPr>
@@ -6008,6 +6001,7 @@
     <w:rsid w:val="00113483"/>
     <w:rsid w:val="001423B6"/>
     <w:rsid w:val="00151006"/>
+    <w:rsid w:val="002764C5"/>
     <w:rsid w:val="002A0D2C"/>
     <w:rsid w:val="004B3F9E"/>
     <w:rsid w:val="005037BD"/>
@@ -6018,6 +6012,7 @@
     <w:rsid w:val="008B0993"/>
     <w:rsid w:val="009250B6"/>
     <w:rsid w:val="00961043"/>
+    <w:rsid w:val="009A77CF"/>
     <w:rsid w:val="00A275A4"/>
     <w:rsid w:val="00A7446F"/>
     <w:rsid w:val="00AF6DB6"/>
@@ -7574,15 +7569,6 @@
 </file>
 
 <file path=customXml/item1.xml><?xml version="1.0" encoding="utf-8"?>
-<?mso-contentType ?>
-<FormTemplates xmlns="http://schemas.microsoft.com/sharepoint/v3/contenttype/forms">
-  <Display>DocumentLibraryForm</Display>
-  <Edit>DocumentLibraryForm</Edit>
-  <New>DocumentLibraryForm</New>
-</FormTemplates>
-</file>
-
-<file path=customXml/item2.xml><?xml version="1.0" encoding="utf-8"?>
 <ct:contentTypeSchema xmlns:ct="http://schemas.microsoft.com/office/2006/metadata/contentType" xmlns:ma="http://schemas.microsoft.com/office/2006/metadata/properties/metaAttributes" ct:_="" ma:_="" ma:contentTypeName="Document" ma:contentTypeID="0x01010079F111ED35F8CC479449609E8A0923A6" ma:contentTypeVersion="28" ma:contentTypeDescription="Create a new document." ma:contentTypeScope="" ma:versionID="60f5a4f2d2b0abadcf532d48ebf9cb71">
   <xsd:schema xmlns:xsd="http://www.w3.org/2001/XMLSchema" xmlns:xs="http://www.w3.org/2001/XMLSchema" xmlns:p="http://schemas.microsoft.com/office/2006/metadata/properties" xmlns:ns1="http://schemas.microsoft.com/sharepoint/v3" xmlns:ns2="71af3243-3dd4-4a8d-8c0d-dd76da1f02a5" xmlns:ns3="16c05727-aa75-4e4a-9b5f-8a80a1165891" xmlns:ns4="230e9df3-be65-4c73-a93b-d1236ebd677e" targetNamespace="http://schemas.microsoft.com/office/2006/metadata/properties" ma:root="true" ma:fieldsID="7dd78129e6a1811f84807ad11c651531" ns1:_="" ns2:_="" ns3:_="" ns4:_="">
     <xsd:import namespace="http://schemas.microsoft.com/sharepoint/v3"/>
@@ -7894,11 +7880,16 @@
 </ct:contentTypeSchema>
 </file>
 
-<file path=customXml/item3.xml><?xml version="1.0" encoding="utf-8"?>
-<b:Sources xmlns:b="http://schemas.openxmlformats.org/officeDocument/2006/bibliography" xmlns="http://schemas.openxmlformats.org/officeDocument/2006/bibliography" SelectedStyle="\APASixthEditionOfficeOnline.xsl" StyleName="APA" Version="6"/>
+<file path=customXml/item2.xml><?xml version="1.0" encoding="utf-8"?>
+<?mso-contentType ?>
+<FormTemplates xmlns="http://schemas.microsoft.com/sharepoint/v3/contenttype/forms">
+  <Display>DocumentLibraryForm</Display>
+  <Edit>DocumentLibraryForm</Edit>
+  <New>DocumentLibraryForm</New>
+</FormTemplates>
 </file>
 
-<file path=customXml/item4.xml><?xml version="1.0" encoding="utf-8"?>
+<file path=customXml/item3.xml><?xml version="1.0" encoding="utf-8"?>
 <p:properties xmlns:p="http://schemas.microsoft.com/office/2006/metadata/properties" xmlns:xsi="http://www.w3.org/2001/XMLSchema-instance" xmlns:pc="http://schemas.microsoft.com/office/infopath/2007/PartnerControls">
   <documentManagement>
     <_ip_UnifiedCompliancePolicyUIAction xmlns="http://schemas.microsoft.com/sharepoint/v3" xsi:nil="true"/>
@@ -7918,15 +7909,11 @@
 </p:properties>
 </file>
 
-<file path=customXml/itemProps1.xml><?xml version="1.0" encoding="utf-8"?>
-<ds:datastoreItem xmlns:ds="http://schemas.openxmlformats.org/officeDocument/2006/customXml" ds:itemID="{E5839996-CCC2-4B4B-BB45-A9C641419A3B}">
-  <ds:schemaRefs>
-    <ds:schemaRef ds:uri="http://schemas.microsoft.com/sharepoint/v3/contenttype/forms"/>
-  </ds:schemaRefs>
-</ds:datastoreItem>
+<file path=customXml/item4.xml><?xml version="1.0" encoding="utf-8"?>
+<b:Sources xmlns:b="http://schemas.openxmlformats.org/officeDocument/2006/bibliography" xmlns="http://schemas.openxmlformats.org/officeDocument/2006/bibliography" SelectedStyle="\APASixthEditionOfficeOnline.xsl" StyleName="APA" Version="6"/>
 </file>
 
-<file path=customXml/itemProps2.xml><?xml version="1.0" encoding="utf-8"?>
+<file path=customXml/itemProps1.xml><?xml version="1.0" encoding="utf-8"?>
 <ds:datastoreItem xmlns:ds="http://schemas.openxmlformats.org/officeDocument/2006/customXml" ds:itemID="{A3BB8769-E0A8-450B-A32F-AD36A1E54640}">
   <ds:schemaRefs>
     <ds:schemaRef ds:uri="http://schemas.microsoft.com/office/2006/metadata/contentType"/>
@@ -7947,15 +7934,15 @@
 </ds:datastoreItem>
 </file>
 
-<file path=customXml/itemProps3.xml><?xml version="1.0" encoding="utf-8"?>
-<ds:datastoreItem xmlns:ds="http://schemas.openxmlformats.org/officeDocument/2006/customXml" ds:itemID="{C0F3CE86-51B7-4137-AE91-DD8AD4D70158}">
+<file path=customXml/itemProps2.xml><?xml version="1.0" encoding="utf-8"?>
+<ds:datastoreItem xmlns:ds="http://schemas.openxmlformats.org/officeDocument/2006/customXml" ds:itemID="{E5839996-CCC2-4B4B-BB45-A9C641419A3B}">
   <ds:schemaRefs>
-    <ds:schemaRef ds:uri="http://schemas.openxmlformats.org/officeDocument/2006/bibliography"/>
+    <ds:schemaRef ds:uri="http://schemas.microsoft.com/sharepoint/v3/contenttype/forms"/>
   </ds:schemaRefs>
 </ds:datastoreItem>
 </file>
 
-<file path=customXml/itemProps4.xml><?xml version="1.0" encoding="utf-8"?>
+<file path=customXml/itemProps3.xml><?xml version="1.0" encoding="utf-8"?>
 <ds:datastoreItem xmlns:ds="http://schemas.openxmlformats.org/officeDocument/2006/customXml" ds:itemID="{5B78500D-A232-473D-9323-B5F9BB259332}">
   <ds:schemaRefs>
     <ds:schemaRef ds:uri="http://schemas.microsoft.com/office/2006/metadata/properties"/>
@@ -7967,6 +7954,14 @@
 </ds:datastoreItem>
 </file>
 
+<file path=customXml/itemProps4.xml><?xml version="1.0" encoding="utf-8"?>
+<ds:datastoreItem xmlns:ds="http://schemas.openxmlformats.org/officeDocument/2006/customXml" ds:itemID="{C0F3CE86-51B7-4137-AE91-DD8AD4D70158}">
+  <ds:schemaRefs>
+    <ds:schemaRef ds:uri="http://schemas.openxmlformats.org/officeDocument/2006/bibliography"/>
+  </ds:schemaRefs>
+</ds:datastoreItem>
+</file>
+
 <file path=docMetadata/LabelInfo.xml><?xml version="1.0" encoding="utf-8"?>
 <clbl:labelList xmlns:clbl="http://schemas.microsoft.com/office/2020/mipLabelMetadata"/>
 </file>
</xml_diff>